<commit_message>
Updated mockup for dashboard for transactions, capitalized the labels
</commit_message>
<xml_diff>
--- a/docs/Software_Design_Specification_v20240402-1.docx
+++ b/docs/Software_Design_Specification_v20240402-1.docx
@@ -521,6 +521,7 @@
           <w:docPartUnique/>
         </w:docPartObj>
       </w:sdtPr>
+      <w:sdtEndPr/>
       <w:sdtContent>
         <w:p>
           <w:pPr>
@@ -4625,14 +4626,27 @@
       <w:r>
         <w:t xml:space="preserve">Figure </w:t>
       </w:r>
-      <w:fldSimple w:instr=" SEQ Figure \* ARABIC ">
-        <w:r>
-          <w:rPr>
-            <w:noProof/>
-          </w:rPr>
-          <w:t>1</w:t>
-        </w:r>
-      </w:fldSimple>
+      <w:r>
+        <w:fldChar w:fldCharType="begin"/>
+      </w:r>
+      <w:r>
+        <w:instrText xml:space="preserve"> SEQ Figure \* ARABIC </w:instrText>
+      </w:r>
+      <w:r>
+        <w:fldChar w:fldCharType="separate"/>
+      </w:r>
+      <w:r>
+        <w:rPr>
+          <w:noProof/>
+        </w:rPr>
+        <w:t>1</w:t>
+      </w:r>
+      <w:r>
+        <w:rPr>
+          <w:noProof/>
+        </w:rPr>
+        <w:fldChar w:fldCharType="end"/>
+      </w:r>
       <w:bookmarkEnd w:id="2"/>
       <w:r>
         <w:t xml:space="preserve"> High Level Architecture</w:t>
@@ -4808,14 +4822,27 @@
       <w:r>
         <w:t xml:space="preserve">Figure </w:t>
       </w:r>
-      <w:fldSimple w:instr=" SEQ Figure \* ARABIC ">
-        <w:r>
-          <w:rPr>
-            <w:noProof/>
-          </w:rPr>
-          <w:t>2</w:t>
-        </w:r>
-      </w:fldSimple>
+      <w:r>
+        <w:fldChar w:fldCharType="begin"/>
+      </w:r>
+      <w:r>
+        <w:instrText xml:space="preserve"> SEQ Figure \* ARABIC </w:instrText>
+      </w:r>
+      <w:r>
+        <w:fldChar w:fldCharType="separate"/>
+      </w:r>
+      <w:r>
+        <w:rPr>
+          <w:noProof/>
+        </w:rPr>
+        <w:t>2</w:t>
+      </w:r>
+      <w:r>
+        <w:rPr>
+          <w:noProof/>
+        </w:rPr>
+        <w:fldChar w:fldCharType="end"/>
+      </w:r>
       <w:bookmarkEnd w:id="6"/>
       <w:r>
         <w:t xml:space="preserve"> </w:t>
@@ -5257,14 +5284,27 @@
       <w:r>
         <w:t xml:space="preserve">Figure </w:t>
       </w:r>
-      <w:fldSimple w:instr=" SEQ Figure \* ARABIC ">
-        <w:r>
-          <w:rPr>
-            <w:noProof/>
-          </w:rPr>
-          <w:t>3</w:t>
-        </w:r>
-      </w:fldSimple>
+      <w:r>
+        <w:fldChar w:fldCharType="begin"/>
+      </w:r>
+      <w:r>
+        <w:instrText xml:space="preserve"> SEQ Figure \* ARABIC </w:instrText>
+      </w:r>
+      <w:r>
+        <w:fldChar w:fldCharType="separate"/>
+      </w:r>
+      <w:r>
+        <w:rPr>
+          <w:noProof/>
+        </w:rPr>
+        <w:t>3</w:t>
+      </w:r>
+      <w:r>
+        <w:rPr>
+          <w:noProof/>
+        </w:rPr>
+        <w:fldChar w:fldCharType="end"/>
+      </w:r>
       <w:bookmarkEnd w:id="9"/>
       <w:r>
         <w:t xml:space="preserve"> </w:t>
@@ -6083,14 +6123,27 @@
       <w:r>
         <w:t xml:space="preserve">Figure </w:t>
       </w:r>
-      <w:fldSimple w:instr=" SEQ Figure \* ARABIC ">
-        <w:r>
-          <w:rPr>
-            <w:noProof/>
-          </w:rPr>
-          <w:t>4</w:t>
-        </w:r>
-      </w:fldSimple>
+      <w:r>
+        <w:fldChar w:fldCharType="begin"/>
+      </w:r>
+      <w:r>
+        <w:instrText xml:space="preserve"> SEQ Figure \* ARABIC </w:instrText>
+      </w:r>
+      <w:r>
+        <w:fldChar w:fldCharType="separate"/>
+      </w:r>
+      <w:r>
+        <w:rPr>
+          <w:noProof/>
+        </w:rPr>
+        <w:t>4</w:t>
+      </w:r>
+      <w:r>
+        <w:rPr>
+          <w:noProof/>
+        </w:rPr>
+        <w:fldChar w:fldCharType="end"/>
+      </w:r>
       <w:bookmarkEnd w:id="14"/>
       <w:r>
         <w:t xml:space="preserve"> ER diagram</w:t>
@@ -6565,14 +6618,27 @@
       <w:r>
         <w:t xml:space="preserve">Figure </w:t>
       </w:r>
-      <w:fldSimple w:instr=" SEQ Figure \* ARABIC ">
-        <w:r>
-          <w:rPr>
-            <w:noProof/>
-          </w:rPr>
-          <w:t>5</w:t>
-        </w:r>
-      </w:fldSimple>
+      <w:r>
+        <w:fldChar w:fldCharType="begin"/>
+      </w:r>
+      <w:r>
+        <w:instrText xml:space="preserve"> SEQ Figure \* ARABIC </w:instrText>
+      </w:r>
+      <w:r>
+        <w:fldChar w:fldCharType="separate"/>
+      </w:r>
+      <w:r>
+        <w:rPr>
+          <w:noProof/>
+        </w:rPr>
+        <w:t>5</w:t>
+      </w:r>
+      <w:r>
+        <w:rPr>
+          <w:noProof/>
+        </w:rPr>
+        <w:fldChar w:fldCharType="end"/>
+      </w:r>
       <w:r>
         <w:t xml:space="preserve"> Login screen</w:t>
       </w:r>
@@ -6646,14 +6712,27 @@
       <w:r>
         <w:t xml:space="preserve">Figure </w:t>
       </w:r>
-      <w:fldSimple w:instr=" SEQ Figure \* ARABIC ">
-        <w:r>
-          <w:rPr>
-            <w:noProof/>
-          </w:rPr>
-          <w:t>6</w:t>
-        </w:r>
-      </w:fldSimple>
+      <w:r>
+        <w:fldChar w:fldCharType="begin"/>
+      </w:r>
+      <w:r>
+        <w:instrText xml:space="preserve"> SEQ Figure \* ARABIC </w:instrText>
+      </w:r>
+      <w:r>
+        <w:fldChar w:fldCharType="separate"/>
+      </w:r>
+      <w:r>
+        <w:rPr>
+          <w:noProof/>
+        </w:rPr>
+        <w:t>6</w:t>
+      </w:r>
+      <w:r>
+        <w:rPr>
+          <w:noProof/>
+        </w:rPr>
+        <w:fldChar w:fldCharType="end"/>
+      </w:r>
       <w:r>
         <w:t xml:space="preserve"> Registration screen</w:t>
       </w:r>
@@ -6669,10 +6748,10 @@
         </w:rPr>
         <w:lastRenderedPageBreak/>
         <w:drawing>
-          <wp:inline distT="0" distB="0" distL="0" distR="0" wp14:anchorId="520B288F" wp14:editId="5AA0B24A">
-            <wp:extent cx="5943600" cy="3397828"/>
-            <wp:effectExtent l="0" t="0" r="0" b="0"/>
-            <wp:docPr id="6" name="Picture 6" descr="C:\Users\kyp\AppData\Local\Temp\SNAGHTML3b8864c5.PNG"/>
+          <wp:inline distT="0" distB="0" distL="0" distR="0" wp14:anchorId="10D3B673" wp14:editId="1BA8FF83">
+            <wp:extent cx="5943600" cy="3331657"/>
+            <wp:effectExtent l="0" t="0" r="0" b="2540"/>
+            <wp:docPr id="11" name="Picture 11" descr="C:\Users\kyp\AppData\Local\Temp\SNAGHTML3b912520.PNG"/>
             <wp:cNvGraphicFramePr>
               <a:graphicFrameLocks xmlns:a="http://schemas.openxmlformats.org/drawingml/2006/main" noChangeAspect="1"/>
             </wp:cNvGraphicFramePr>
@@ -6680,7 +6759,7 @@
               <a:graphicData uri="http://schemas.openxmlformats.org/drawingml/2006/picture">
                 <pic:pic xmlns:pic="http://schemas.openxmlformats.org/drawingml/2006/picture">
                   <pic:nvPicPr>
-                    <pic:cNvPr id="0" name="Picture 1" descr="C:\Users\kyp\AppData\Local\Temp\SNAGHTML3b8864c5.PNG"/>
+                    <pic:cNvPr id="0" name="Picture 1" descr="C:\Users\kyp\AppData\Local\Temp\SNAGHTML3b912520.PNG"/>
                     <pic:cNvPicPr>
                       <a:picLocks noChangeAspect="1" noChangeArrowheads="1"/>
                     </pic:cNvPicPr>
@@ -6701,7 +6780,7 @@
                   <pic:spPr bwMode="auto">
                     <a:xfrm>
                       <a:off x="0" y="0"/>
-                      <a:ext cx="5943600" cy="3397828"/>
+                      <a:ext cx="5943600" cy="3331657"/>
                     </a:xfrm>
                     <a:prstGeom prst="rect">
                       <a:avLst/>
@@ -6731,14 +6810,27 @@
       <w:r>
         <w:t xml:space="preserve">Figure </w:t>
       </w:r>
-      <w:fldSimple w:instr=" SEQ Figure \* ARABIC ">
-        <w:r>
-          <w:rPr>
-            <w:noProof/>
-          </w:rPr>
-          <w:t>7</w:t>
-        </w:r>
-      </w:fldSimple>
+      <w:r>
+        <w:fldChar w:fldCharType="begin"/>
+      </w:r>
+      <w:r>
+        <w:instrText xml:space="preserve"> SEQ Figure \* ARABIC </w:instrText>
+      </w:r>
+      <w:r>
+        <w:fldChar w:fldCharType="separate"/>
+      </w:r>
+      <w:r>
+        <w:rPr>
+          <w:noProof/>
+        </w:rPr>
+        <w:t>7</w:t>
+      </w:r>
+      <w:r>
+        <w:rPr>
+          <w:noProof/>
+        </w:rPr>
+        <w:fldChar w:fldCharType="end"/>
+      </w:r>
       <w:r>
         <w:t xml:space="preserve"> Dashboard for Transactions</w:t>
       </w:r>
@@ -6909,14 +7001,27 @@
       <w:r>
         <w:t xml:space="preserve">Figure </w:t>
       </w:r>
-      <w:fldSimple w:instr=" SEQ Figure \* ARABIC ">
-        <w:r>
-          <w:rPr>
-            <w:noProof/>
-          </w:rPr>
-          <w:t>8</w:t>
-        </w:r>
-      </w:fldSimple>
+      <w:r>
+        <w:fldChar w:fldCharType="begin"/>
+      </w:r>
+      <w:r>
+        <w:instrText xml:space="preserve"> SEQ Figure \* ARABIC </w:instrText>
+      </w:r>
+      <w:r>
+        <w:fldChar w:fldCharType="separate"/>
+      </w:r>
+      <w:r>
+        <w:rPr>
+          <w:noProof/>
+        </w:rPr>
+        <w:t>8</w:t>
+      </w:r>
+      <w:r>
+        <w:rPr>
+          <w:noProof/>
+        </w:rPr>
+        <w:fldChar w:fldCharType="end"/>
+      </w:r>
       <w:r>
         <w:t xml:space="preserve"> </w:t>
       </w:r>
@@ -7061,14 +7166,27 @@
       <w:r>
         <w:t xml:space="preserve">Figure </w:t>
       </w:r>
-      <w:fldSimple w:instr=" SEQ Figure \* ARABIC ">
-        <w:r>
-          <w:rPr>
-            <w:noProof/>
-          </w:rPr>
-          <w:t>9</w:t>
-        </w:r>
-      </w:fldSimple>
+      <w:r>
+        <w:fldChar w:fldCharType="begin"/>
+      </w:r>
+      <w:r>
+        <w:instrText xml:space="preserve"> SEQ Figure \* ARABIC </w:instrText>
+      </w:r>
+      <w:r>
+        <w:fldChar w:fldCharType="separate"/>
+      </w:r>
+      <w:r>
+        <w:rPr>
+          <w:noProof/>
+        </w:rPr>
+        <w:t>9</w:t>
+      </w:r>
+      <w:r>
+        <w:rPr>
+          <w:noProof/>
+        </w:rPr>
+        <w:fldChar w:fldCharType="end"/>
+      </w:r>
       <w:r>
         <w:t xml:space="preserve"> Categories listing screen</w:t>
       </w:r>
@@ -7140,14 +7258,27 @@
       <w:r>
         <w:t xml:space="preserve">Figure </w:t>
       </w:r>
-      <w:fldSimple w:instr=" SEQ Figure \* ARABIC ">
-        <w:r>
-          <w:rPr>
-            <w:noProof/>
-          </w:rPr>
-          <w:t>10</w:t>
-        </w:r>
-      </w:fldSimple>
+      <w:r>
+        <w:fldChar w:fldCharType="begin"/>
+      </w:r>
+      <w:r>
+        <w:instrText xml:space="preserve"> SEQ Figure \* ARABIC </w:instrText>
+      </w:r>
+      <w:r>
+        <w:fldChar w:fldCharType="separate"/>
+      </w:r>
+      <w:r>
+        <w:rPr>
+          <w:noProof/>
+        </w:rPr>
+        <w:t>10</w:t>
+      </w:r>
+      <w:r>
+        <w:rPr>
+          <w:noProof/>
+        </w:rPr>
+        <w:fldChar w:fldCharType="end"/>
+      </w:r>
       <w:r>
         <w:t xml:space="preserve"> Category create/edit screen</w:t>
       </w:r>
@@ -7220,14 +7351,27 @@
       <w:r>
         <w:t xml:space="preserve">Figure </w:t>
       </w:r>
-      <w:fldSimple w:instr=" SEQ Figure \* ARABIC ">
-        <w:r>
-          <w:rPr>
-            <w:noProof/>
-          </w:rPr>
-          <w:t>11</w:t>
-        </w:r>
-      </w:fldSimple>
+      <w:r>
+        <w:fldChar w:fldCharType="begin"/>
+      </w:r>
+      <w:r>
+        <w:instrText xml:space="preserve"> SEQ Figure \* ARABIC </w:instrText>
+      </w:r>
+      <w:r>
+        <w:fldChar w:fldCharType="separate"/>
+      </w:r>
+      <w:r>
+        <w:rPr>
+          <w:noProof/>
+        </w:rPr>
+        <w:t>11</w:t>
+      </w:r>
+      <w:r>
+        <w:rPr>
+          <w:noProof/>
+        </w:rPr>
+        <w:fldChar w:fldCharType="end"/>
+      </w:r>
       <w:r>
         <w:t xml:space="preserve"> Budgets listing screen</w:t>
       </w:r>
@@ -7299,14 +7443,27 @@
       <w:r>
         <w:t xml:space="preserve">Figure </w:t>
       </w:r>
-      <w:fldSimple w:instr=" SEQ Figure \* ARABIC ">
-        <w:r>
-          <w:rPr>
-            <w:noProof/>
-          </w:rPr>
-          <w:t>12</w:t>
-        </w:r>
-      </w:fldSimple>
+      <w:r>
+        <w:fldChar w:fldCharType="begin"/>
+      </w:r>
+      <w:r>
+        <w:instrText xml:space="preserve"> SEQ Figure \* ARABIC </w:instrText>
+      </w:r>
+      <w:r>
+        <w:fldChar w:fldCharType="separate"/>
+      </w:r>
+      <w:r>
+        <w:rPr>
+          <w:noProof/>
+        </w:rPr>
+        <w:t>12</w:t>
+      </w:r>
+      <w:r>
+        <w:rPr>
+          <w:noProof/>
+        </w:rPr>
+        <w:fldChar w:fldCharType="end"/>
+      </w:r>
       <w:r>
         <w:t xml:space="preserve"> Budget create/edit screen</w:t>
       </w:r>
@@ -7379,14 +7536,27 @@
       <w:r>
         <w:t xml:space="preserve">Figure </w:t>
       </w:r>
-      <w:fldSimple w:instr=" SEQ Figure \* ARABIC ">
-        <w:r>
-          <w:rPr>
-            <w:noProof/>
-          </w:rPr>
-          <w:t>13</w:t>
-        </w:r>
-      </w:fldSimple>
+      <w:r>
+        <w:fldChar w:fldCharType="begin"/>
+      </w:r>
+      <w:r>
+        <w:instrText xml:space="preserve"> SEQ Figure \* ARABIC </w:instrText>
+      </w:r>
+      <w:r>
+        <w:fldChar w:fldCharType="separate"/>
+      </w:r>
+      <w:r>
+        <w:rPr>
+          <w:noProof/>
+        </w:rPr>
+        <w:t>13</w:t>
+      </w:r>
+      <w:r>
+        <w:rPr>
+          <w:noProof/>
+        </w:rPr>
+        <w:fldChar w:fldCharType="end"/>
+      </w:r>
       <w:r>
         <w:t xml:space="preserve"> Transactions listing screen</w:t>
       </w:r>
@@ -7458,14 +7628,27 @@
       <w:r>
         <w:t xml:space="preserve">Figure </w:t>
       </w:r>
-      <w:fldSimple w:instr=" SEQ Figure \* ARABIC ">
-        <w:r>
-          <w:rPr>
-            <w:noProof/>
-          </w:rPr>
-          <w:t>14</w:t>
-        </w:r>
-      </w:fldSimple>
+      <w:r>
+        <w:fldChar w:fldCharType="begin"/>
+      </w:r>
+      <w:r>
+        <w:instrText xml:space="preserve"> SEQ Figure \* ARABIC </w:instrText>
+      </w:r>
+      <w:r>
+        <w:fldChar w:fldCharType="separate"/>
+      </w:r>
+      <w:r>
+        <w:rPr>
+          <w:noProof/>
+        </w:rPr>
+        <w:t>14</w:t>
+      </w:r>
+      <w:r>
+        <w:rPr>
+          <w:noProof/>
+        </w:rPr>
+        <w:fldChar w:fldCharType="end"/>
+      </w:r>
       <w:r>
         <w:t xml:space="preserve"> Transactions create/edit screen</w:t>
       </w:r>
@@ -7538,14 +7721,27 @@
       <w:r>
         <w:t xml:space="preserve">Figure </w:t>
       </w:r>
-      <w:fldSimple w:instr=" SEQ Figure \* ARABIC ">
-        <w:r>
-          <w:rPr>
-            <w:noProof/>
-          </w:rPr>
-          <w:t>15</w:t>
-        </w:r>
-      </w:fldSimple>
+      <w:r>
+        <w:fldChar w:fldCharType="begin"/>
+      </w:r>
+      <w:r>
+        <w:instrText xml:space="preserve"> SEQ Figure \* ARABIC </w:instrText>
+      </w:r>
+      <w:r>
+        <w:fldChar w:fldCharType="separate"/>
+      </w:r>
+      <w:r>
+        <w:rPr>
+          <w:noProof/>
+        </w:rPr>
+        <w:t>15</w:t>
+      </w:r>
+      <w:r>
+        <w:rPr>
+          <w:noProof/>
+        </w:rPr>
+        <w:fldChar w:fldCharType="end"/>
+      </w:r>
       <w:r>
         <w:t xml:space="preserve"> Groups listing screen</w:t>
       </w:r>
@@ -7617,14 +7813,27 @@
       <w:r>
         <w:t xml:space="preserve">Figure </w:t>
       </w:r>
-      <w:fldSimple w:instr=" SEQ Figure \* ARABIC ">
-        <w:r>
-          <w:rPr>
-            <w:noProof/>
-          </w:rPr>
-          <w:t>16</w:t>
-        </w:r>
-      </w:fldSimple>
+      <w:r>
+        <w:fldChar w:fldCharType="begin"/>
+      </w:r>
+      <w:r>
+        <w:instrText xml:space="preserve"> SEQ Figure \* ARABIC </w:instrText>
+      </w:r>
+      <w:r>
+        <w:fldChar w:fldCharType="separate"/>
+      </w:r>
+      <w:r>
+        <w:rPr>
+          <w:noProof/>
+        </w:rPr>
+        <w:t>16</w:t>
+      </w:r>
+      <w:r>
+        <w:rPr>
+          <w:noProof/>
+        </w:rPr>
+        <w:fldChar w:fldCharType="end"/>
+      </w:r>
       <w:r>
         <w:t xml:space="preserve"> Group create/edit screen</w:t>
       </w:r>
@@ -7697,14 +7906,27 @@
       <w:r>
         <w:t xml:space="preserve">Figure </w:t>
       </w:r>
-      <w:fldSimple w:instr=" SEQ Figure \* ARABIC ">
-        <w:r>
-          <w:rPr>
-            <w:noProof/>
-          </w:rPr>
-          <w:t>17</w:t>
-        </w:r>
-      </w:fldSimple>
+      <w:r>
+        <w:fldChar w:fldCharType="begin"/>
+      </w:r>
+      <w:r>
+        <w:instrText xml:space="preserve"> SEQ Figure \* ARABIC </w:instrText>
+      </w:r>
+      <w:r>
+        <w:fldChar w:fldCharType="separate"/>
+      </w:r>
+      <w:r>
+        <w:rPr>
+          <w:noProof/>
+        </w:rPr>
+        <w:t>17</w:t>
+      </w:r>
+      <w:r>
+        <w:rPr>
+          <w:noProof/>
+        </w:rPr>
+        <w:fldChar w:fldCharType="end"/>
+      </w:r>
       <w:r>
         <w:t xml:space="preserve"> Group Transactions listing screen</w:t>
       </w:r>
@@ -7776,14 +7998,30 @@
       <w:r>
         <w:t xml:space="preserve">Figure </w:t>
       </w:r>
-      <w:fldSimple w:instr=" SEQ Figure \* ARABIC ">
-        <w:r>
-          <w:rPr>
-            <w:noProof/>
-          </w:rPr>
-          <w:t>18</w:t>
-        </w:r>
-      </w:fldSimple>
+      <w:r>
+        <w:fldChar w:fldCharType="begin"/>
+      </w:r>
+      <w:r>
+        <w:instrText xml:space="preserve"> SEQ Figure \* ARABI</w:instrText>
+      </w:r>
+      <w:r>
+        <w:instrText xml:space="preserve">C </w:instrText>
+      </w:r>
+      <w:r>
+        <w:fldChar w:fldCharType="separate"/>
+      </w:r>
+      <w:r>
+        <w:rPr>
+          <w:noProof/>
+        </w:rPr>
+        <w:t>18</w:t>
+      </w:r>
+      <w:r>
+        <w:rPr>
+          <w:noProof/>
+        </w:rPr>
+        <w:fldChar w:fldCharType="end"/>
+      </w:r>
       <w:r>
         <w:t xml:space="preserve"> </w:t>
       </w:r>
@@ -7887,14 +8125,27 @@
       <w:r>
         <w:t xml:space="preserve">Figure </w:t>
       </w:r>
-      <w:fldSimple w:instr=" SEQ Figure \* ARABIC ">
-        <w:r>
-          <w:rPr>
-            <w:noProof/>
-          </w:rPr>
-          <w:t>19</w:t>
-        </w:r>
-      </w:fldSimple>
+      <w:r>
+        <w:fldChar w:fldCharType="begin"/>
+      </w:r>
+      <w:r>
+        <w:instrText xml:space="preserve"> SEQ Figure \* ARABIC </w:instrText>
+      </w:r>
+      <w:r>
+        <w:fldChar w:fldCharType="separate"/>
+      </w:r>
+      <w:r>
+        <w:rPr>
+          <w:noProof/>
+        </w:rPr>
+        <w:t>19</w:t>
+      </w:r>
+      <w:r>
+        <w:rPr>
+          <w:noProof/>
+        </w:rPr>
+        <w:fldChar w:fldCharType="end"/>
+      </w:r>
       <w:bookmarkEnd w:id="33"/>
       <w:r>
         <w:t xml:space="preserve"> Detailed design - Front End</w:t>
@@ -8056,14 +8307,27 @@
       <w:r>
         <w:t xml:space="preserve">Figure </w:t>
       </w:r>
-      <w:fldSimple w:instr=" SEQ Figure \* ARABIC ">
-        <w:r>
-          <w:rPr>
-            <w:noProof/>
-          </w:rPr>
-          <w:t>20</w:t>
-        </w:r>
-      </w:fldSimple>
+      <w:r>
+        <w:fldChar w:fldCharType="begin"/>
+      </w:r>
+      <w:r>
+        <w:instrText xml:space="preserve"> SEQ Figure \* ARABIC </w:instrText>
+      </w:r>
+      <w:r>
+        <w:fldChar w:fldCharType="separate"/>
+      </w:r>
+      <w:r>
+        <w:rPr>
+          <w:noProof/>
+        </w:rPr>
+        <w:t>20</w:t>
+      </w:r>
+      <w:r>
+        <w:rPr>
+          <w:noProof/>
+        </w:rPr>
+        <w:fldChar w:fldCharType="end"/>
+      </w:r>
       <w:bookmarkEnd w:id="36"/>
       <w:r>
         <w:t xml:space="preserve"> Detailed design - Back End</w:t>
@@ -8518,14 +8782,27 @@
       <w:r>
         <w:t xml:space="preserve">Figure </w:t>
       </w:r>
-      <w:fldSimple w:instr=" SEQ Figure \* ARABIC ">
-        <w:r>
-          <w:rPr>
-            <w:noProof/>
-          </w:rPr>
-          <w:t>21</w:t>
-        </w:r>
-      </w:fldSimple>
+      <w:r>
+        <w:fldChar w:fldCharType="begin"/>
+      </w:r>
+      <w:r>
+        <w:instrText xml:space="preserve"> SEQ Figure \* ARABIC </w:instrText>
+      </w:r>
+      <w:r>
+        <w:fldChar w:fldCharType="separate"/>
+      </w:r>
+      <w:r>
+        <w:rPr>
+          <w:noProof/>
+        </w:rPr>
+        <w:t>21</w:t>
+      </w:r>
+      <w:r>
+        <w:rPr>
+          <w:noProof/>
+        </w:rPr>
+        <w:fldChar w:fldCharType="end"/>
+      </w:r>
       <w:r>
         <w:t xml:space="preserve"> Category management use cases</w:t>
       </w:r>
@@ -8635,14 +8912,27 @@
       <w:r>
         <w:t xml:space="preserve">Figure </w:t>
       </w:r>
-      <w:fldSimple w:instr=" SEQ Figure \* ARABIC ">
-        <w:r>
-          <w:rPr>
-            <w:noProof/>
-          </w:rPr>
-          <w:t>22</w:t>
-        </w:r>
-      </w:fldSimple>
+      <w:r>
+        <w:fldChar w:fldCharType="begin"/>
+      </w:r>
+      <w:r>
+        <w:instrText xml:space="preserve"> SEQ Figure \* ARABIC </w:instrText>
+      </w:r>
+      <w:r>
+        <w:fldChar w:fldCharType="separate"/>
+      </w:r>
+      <w:r>
+        <w:rPr>
+          <w:noProof/>
+        </w:rPr>
+        <w:t>22</w:t>
+      </w:r>
+      <w:r>
+        <w:rPr>
+          <w:noProof/>
+        </w:rPr>
+        <w:fldChar w:fldCharType="end"/>
+      </w:r>
       <w:r>
         <w:t xml:space="preserve"> Activity diagram - Create transaction category</w:t>
       </w:r>
@@ -8823,14 +9113,27 @@
       <w:r>
         <w:t xml:space="preserve">Figure </w:t>
       </w:r>
-      <w:fldSimple w:instr=" SEQ Figure \* ARABIC ">
-        <w:r>
-          <w:rPr>
-            <w:noProof/>
-          </w:rPr>
-          <w:t>23</w:t>
-        </w:r>
-      </w:fldSimple>
+      <w:r>
+        <w:fldChar w:fldCharType="begin"/>
+      </w:r>
+      <w:r>
+        <w:instrText xml:space="preserve"> SEQ Figure \* ARABIC </w:instrText>
+      </w:r>
+      <w:r>
+        <w:fldChar w:fldCharType="separate"/>
+      </w:r>
+      <w:r>
+        <w:rPr>
+          <w:noProof/>
+        </w:rPr>
+        <w:t>23</w:t>
+      </w:r>
+      <w:r>
+        <w:rPr>
+          <w:noProof/>
+        </w:rPr>
+        <w:fldChar w:fldCharType="end"/>
+      </w:r>
       <w:r>
         <w:t xml:space="preserve"> Signals/Event and Receptions/Event handler symbols</w:t>
       </w:r>
@@ -8958,14 +9261,27 @@
       <w:r>
         <w:t xml:space="preserve">Figure </w:t>
       </w:r>
-      <w:fldSimple w:instr=" SEQ Figure \* ARABIC ">
-        <w:r>
-          <w:rPr>
-            <w:noProof/>
-          </w:rPr>
-          <w:t>24</w:t>
-        </w:r>
-      </w:fldSimple>
+      <w:r>
+        <w:fldChar w:fldCharType="begin"/>
+      </w:r>
+      <w:r>
+        <w:instrText xml:space="preserve"> SEQ Figure \* ARABIC </w:instrText>
+      </w:r>
+      <w:r>
+        <w:fldChar w:fldCharType="separate"/>
+      </w:r>
+      <w:r>
+        <w:rPr>
+          <w:noProof/>
+        </w:rPr>
+        <w:t>24</w:t>
+      </w:r>
+      <w:r>
+        <w:rPr>
+          <w:noProof/>
+        </w:rPr>
+        <w:fldChar w:fldCharType="end"/>
+      </w:r>
       <w:r>
         <w:t xml:space="preserve"> Activity Diagram - Create transaction category - Part 1</w:t>
       </w:r>
@@ -9272,14 +9588,30 @@
       <w:r>
         <w:t xml:space="preserve">Figure </w:t>
       </w:r>
-      <w:fldSimple w:instr=" SEQ Figure \* ARABIC ">
-        <w:r>
-          <w:rPr>
-            <w:noProof/>
-          </w:rPr>
-          <w:t>25</w:t>
-        </w:r>
-      </w:fldSimple>
+      <w:r>
+        <w:fldChar w:fldCharType="begin"/>
+      </w:r>
+      <w:r>
+        <w:instrText xml:space="preserve"> SEQ Fi</w:instrText>
+      </w:r>
+      <w:r>
+        <w:instrText xml:space="preserve">gure \* ARABIC </w:instrText>
+      </w:r>
+      <w:r>
+        <w:fldChar w:fldCharType="separate"/>
+      </w:r>
+      <w:r>
+        <w:rPr>
+          <w:noProof/>
+        </w:rPr>
+        <w:t>25</w:t>
+      </w:r>
+      <w:r>
+        <w:rPr>
+          <w:noProof/>
+        </w:rPr>
+        <w:fldChar w:fldCharType="end"/>
+      </w:r>
       <w:r>
         <w:t xml:space="preserve"> </w:t>
       </w:r>
@@ -9676,14 +10008,30 @@
       <w:r>
         <w:t xml:space="preserve">Figure </w:t>
       </w:r>
-      <w:fldSimple w:instr=" SEQ Figure \* ARABIC ">
-        <w:r>
-          <w:rPr>
-            <w:noProof/>
-          </w:rPr>
-          <w:t>26</w:t>
-        </w:r>
-      </w:fldSimple>
+      <w:r>
+        <w:fldChar w:fldCharType="begin"/>
+      </w:r>
+      <w:r>
+        <w:instrText xml:space="preserve"> S</w:instrText>
+      </w:r>
+      <w:r>
+        <w:instrText xml:space="preserve">EQ Figure \* ARABIC </w:instrText>
+      </w:r>
+      <w:r>
+        <w:fldChar w:fldCharType="separate"/>
+      </w:r>
+      <w:r>
+        <w:rPr>
+          <w:noProof/>
+        </w:rPr>
+        <w:t>26</w:t>
+      </w:r>
+      <w:r>
+        <w:rPr>
+          <w:noProof/>
+        </w:rPr>
+        <w:fldChar w:fldCharType="end"/>
+      </w:r>
       <w:r>
         <w:t xml:space="preserve"> </w:t>
       </w:r>
@@ -9764,14 +10112,27 @@
       <w:r>
         <w:t xml:space="preserve">Figure </w:t>
       </w:r>
-      <w:fldSimple w:instr=" SEQ Figure \* ARABIC ">
-        <w:r>
-          <w:rPr>
-            <w:noProof/>
-          </w:rPr>
-          <w:t>27</w:t>
-        </w:r>
-      </w:fldSimple>
+      <w:r>
+        <w:fldChar w:fldCharType="begin"/>
+      </w:r>
+      <w:r>
+        <w:instrText xml:space="preserve"> SEQ Figure \* ARABIC </w:instrText>
+      </w:r>
+      <w:r>
+        <w:fldChar w:fldCharType="separate"/>
+      </w:r>
+      <w:r>
+        <w:rPr>
+          <w:noProof/>
+        </w:rPr>
+        <w:t>27</w:t>
+      </w:r>
+      <w:r>
+        <w:rPr>
+          <w:noProof/>
+        </w:rPr>
+        <w:fldChar w:fldCharType="end"/>
+      </w:r>
       <w:r>
         <w:t xml:space="preserve"> </w:t>
       </w:r>
@@ -10079,14 +10440,27 @@
       <w:r>
         <w:t xml:space="preserve">Figure </w:t>
       </w:r>
-      <w:fldSimple w:instr=" SEQ Figure \* ARABIC ">
-        <w:r>
-          <w:rPr>
-            <w:noProof/>
-          </w:rPr>
-          <w:t>28</w:t>
-        </w:r>
-      </w:fldSimple>
+      <w:r>
+        <w:fldChar w:fldCharType="begin"/>
+      </w:r>
+      <w:r>
+        <w:instrText xml:space="preserve"> SEQ Figure \* ARABIC </w:instrText>
+      </w:r>
+      <w:r>
+        <w:fldChar w:fldCharType="separate"/>
+      </w:r>
+      <w:r>
+        <w:rPr>
+          <w:noProof/>
+        </w:rPr>
+        <w:t>28</w:t>
+      </w:r>
+      <w:r>
+        <w:rPr>
+          <w:noProof/>
+        </w:rPr>
+        <w:fldChar w:fldCharType="end"/>
+      </w:r>
       <w:r>
         <w:t xml:space="preserve"> </w:t>
       </w:r>
@@ -10492,14 +10866,27 @@
       <w:r>
         <w:t xml:space="preserve">Figure </w:t>
       </w:r>
-      <w:fldSimple w:instr=" SEQ Figure \* ARABIC ">
-        <w:r>
-          <w:rPr>
-            <w:noProof/>
-          </w:rPr>
-          <w:t>29</w:t>
-        </w:r>
-      </w:fldSimple>
+      <w:r>
+        <w:fldChar w:fldCharType="begin"/>
+      </w:r>
+      <w:r>
+        <w:instrText xml:space="preserve"> SEQ Figure \* ARABIC </w:instrText>
+      </w:r>
+      <w:r>
+        <w:fldChar w:fldCharType="separate"/>
+      </w:r>
+      <w:r>
+        <w:rPr>
+          <w:noProof/>
+        </w:rPr>
+        <w:t>29</w:t>
+      </w:r>
+      <w:r>
+        <w:rPr>
+          <w:noProof/>
+        </w:rPr>
+        <w:fldChar w:fldCharType="end"/>
+      </w:r>
       <w:r>
         <w:t xml:space="preserve"> </w:t>
       </w:r>
@@ -10583,14 +10970,27 @@
       <w:r>
         <w:t xml:space="preserve">Figure </w:t>
       </w:r>
-      <w:fldSimple w:instr=" SEQ Figure \* ARABIC ">
-        <w:r>
-          <w:rPr>
-            <w:noProof/>
-          </w:rPr>
-          <w:t>30</w:t>
-        </w:r>
-      </w:fldSimple>
+      <w:r>
+        <w:fldChar w:fldCharType="begin"/>
+      </w:r>
+      <w:r>
+        <w:instrText xml:space="preserve"> SEQ Figure \* ARABIC </w:instrText>
+      </w:r>
+      <w:r>
+        <w:fldChar w:fldCharType="separate"/>
+      </w:r>
+      <w:r>
+        <w:rPr>
+          <w:noProof/>
+        </w:rPr>
+        <w:t>30</w:t>
+      </w:r>
+      <w:r>
+        <w:rPr>
+          <w:noProof/>
+        </w:rPr>
+        <w:fldChar w:fldCharType="end"/>
+      </w:r>
       <w:r>
         <w:t xml:space="preserve"> </w:t>
       </w:r>
@@ -10849,14 +11249,27 @@
       <w:r>
         <w:t xml:space="preserve">Figure </w:t>
       </w:r>
-      <w:fldSimple w:instr=" SEQ Figure \* ARABIC ">
-        <w:r>
-          <w:rPr>
-            <w:noProof/>
-          </w:rPr>
-          <w:t>31</w:t>
-        </w:r>
-      </w:fldSimple>
+      <w:r>
+        <w:fldChar w:fldCharType="begin"/>
+      </w:r>
+      <w:r>
+        <w:instrText xml:space="preserve"> SEQ Figure \* ARABIC </w:instrText>
+      </w:r>
+      <w:r>
+        <w:fldChar w:fldCharType="separate"/>
+      </w:r>
+      <w:r>
+        <w:rPr>
+          <w:noProof/>
+        </w:rPr>
+        <w:t>31</w:t>
+      </w:r>
+      <w:r>
+        <w:rPr>
+          <w:noProof/>
+        </w:rPr>
+        <w:fldChar w:fldCharType="end"/>
+      </w:r>
       <w:r>
         <w:t xml:space="preserve"> </w:t>
       </w:r>
@@ -11116,14 +11529,27 @@
       <w:r>
         <w:t xml:space="preserve">Figure </w:t>
       </w:r>
-      <w:fldSimple w:instr=" SEQ Figure \* ARABIC ">
-        <w:r>
-          <w:rPr>
-            <w:noProof/>
-          </w:rPr>
-          <w:t>32</w:t>
-        </w:r>
-      </w:fldSimple>
+      <w:r>
+        <w:fldChar w:fldCharType="begin"/>
+      </w:r>
+      <w:r>
+        <w:instrText xml:space="preserve"> SEQ Figure \* ARABIC </w:instrText>
+      </w:r>
+      <w:r>
+        <w:fldChar w:fldCharType="separate"/>
+      </w:r>
+      <w:r>
+        <w:rPr>
+          <w:noProof/>
+        </w:rPr>
+        <w:t>32</w:t>
+      </w:r>
+      <w:r>
+        <w:rPr>
+          <w:noProof/>
+        </w:rPr>
+        <w:fldChar w:fldCharType="end"/>
+      </w:r>
       <w:r>
         <w:t xml:space="preserve"> </w:t>
       </w:r>
@@ -14198,14 +14624,27 @@
       <w:r>
         <w:t xml:space="preserve">Table </w:t>
       </w:r>
-      <w:fldSimple w:instr=" SEQ Table \* ARABIC ">
-        <w:r>
-          <w:rPr>
-            <w:noProof/>
-          </w:rPr>
-          <w:t>1</w:t>
-        </w:r>
-      </w:fldSimple>
+      <w:r>
+        <w:fldChar w:fldCharType="begin"/>
+      </w:r>
+      <w:r>
+        <w:instrText xml:space="preserve"> SEQ Table \* ARABIC </w:instrText>
+      </w:r>
+      <w:r>
+        <w:fldChar w:fldCharType="separate"/>
+      </w:r>
+      <w:r>
+        <w:rPr>
+          <w:noProof/>
+        </w:rPr>
+        <w:t>1</w:t>
+      </w:r>
+      <w:r>
+        <w:rPr>
+          <w:noProof/>
+        </w:rPr>
+        <w:fldChar w:fldCharType="end"/>
+      </w:r>
       <w:r>
         <w:rPr>
           <w:noProof/>
@@ -14378,7 +14817,7 @@
         <w:noProof/>
         <w:color w:val="000000"/>
       </w:rPr>
-      <w:t>15</w:t>
+      <w:t>14</w:t>
     </w:r>
     <w:r>
       <w:rPr>
@@ -17894,7 +18333,7 @@
 </file>
 
 <file path=customXml/itemProps2.xml><?xml version="1.0" encoding="utf-8"?>
-<ds:datastoreItem xmlns:ds="http://schemas.openxmlformats.org/officeDocument/2006/customXml" ds:itemID="{99044434-D1A5-4751-B8C9-9740729B8F49}">
+<ds:datastoreItem xmlns:ds="http://schemas.openxmlformats.org/officeDocument/2006/customXml" ds:itemID="{43E20252-E4AA-4069-B959-15B997B7D3FB}">
   <ds:schemaRefs>
     <ds:schemaRef ds:uri="http://schemas.openxmlformats.org/officeDocument/2006/bibliography"/>
   </ds:schemaRefs>

</xml_diff>